<commit_message>
Printscreens & Verbesserungen Rufer
</commit_message>
<xml_diff>
--- a/Literatur&Glossar.docx
+++ b/Literatur&Glossar.docx
@@ -8,6 +8,7 @@
       </w:pPr>
       <w:bookmarkStart w:id="0" w:name="_Toc213923907"/>
       <w:bookmarkStart w:id="1" w:name="_Toc219403901"/>
+      <w:bookmarkStart w:id="2" w:name="_GoBack"/>
       <w:r>
         <w:t>Literatur</w:t>
       </w:r>
@@ -631,7 +632,7 @@
       <w:r>
         <w:br/>
       </w:r>
-      <w:hyperlink r:id="rId15" w:history="1">
+      <w:hyperlink r:id="rId15" w:anchor="documentation/UserExperience/Conceptual/LocationAwarenessPG/CoreLocation/CoreLocation.html" w:history="1">
         <w:r>
           <w:rPr>
             <w:rStyle w:val="Link"/>
@@ -803,18 +804,100 @@
       </w:r>
       <w:proofErr w:type="spellEnd"/>
     </w:p>
+    <w:p>
+      <w:pPr>
+        <w:pStyle w:val="Listenabsatz"/>
+        <w:numPr>
+          <w:ilvl w:val="0"/>
+          <w:numId w:val="1"/>
+        </w:numPr>
+      </w:pPr>
+      <w:r>
+        <w:rPr>
+          <w:szCs w:val="22"/>
+        </w:rPr>
+        <w:t xml:space="preserve">Anthony T. </w:t>
+      </w:r>
+      <w:proofErr w:type="spellStart"/>
+      <w:r>
+        <w:rPr>
+          <w:szCs w:val="22"/>
+        </w:rPr>
+        <w:t>Holdener</w:t>
+      </w:r>
+      <w:proofErr w:type="spellEnd"/>
+      <w:r>
+        <w:rPr>
+          <w:szCs w:val="22"/>
+        </w:rPr>
+        <w:t xml:space="preserve">. </w:t>
+      </w:r>
+      <w:r>
+        <w:rPr>
+          <w:szCs w:val="22"/>
+        </w:rPr>
+        <w:t>2011</w:t>
+      </w:r>
+      <w:r>
+        <w:rPr>
+          <w:szCs w:val="22"/>
+        </w:rPr>
+        <w:t xml:space="preserve">. </w:t>
+      </w:r>
+      <w:r>
+        <w:rPr>
+          <w:szCs w:val="22"/>
+        </w:rPr>
+        <w:t xml:space="preserve">HTML5 </w:t>
+      </w:r>
+      <w:proofErr w:type="spellStart"/>
+      <w:r>
+        <w:rPr>
+          <w:szCs w:val="22"/>
+        </w:rPr>
+        <w:t>Geolocation</w:t>
+      </w:r>
+      <w:proofErr w:type="spellEnd"/>
+      <w:r>
+        <w:rPr>
+          <w:szCs w:val="22"/>
+        </w:rPr>
+        <w:t xml:space="preserve">. </w:t>
+      </w:r>
+      <w:proofErr w:type="spellStart"/>
+      <w:r>
+        <w:rPr>
+          <w:szCs w:val="22"/>
+        </w:rPr>
+        <w:t>O'Reilly</w:t>
+      </w:r>
+      <w:proofErr w:type="spellEnd"/>
+      <w:r>
+        <w:rPr>
+          <w:szCs w:val="22"/>
+        </w:rPr>
+        <w:t xml:space="preserve"> Media, </w:t>
+      </w:r>
+      <w:proofErr w:type="spellStart"/>
+      <w:r>
+        <w:rPr>
+          <w:szCs w:val="22"/>
+        </w:rPr>
+        <w:t>Inc</w:t>
+      </w:r>
+      <w:proofErr w:type="spellEnd"/>
+    </w:p>
+    <w:bookmarkEnd w:id="2"/>
     <w:p/>
     <w:p>
       <w:pPr>
         <w:pStyle w:val="berschrift1"/>
       </w:pPr>
-      <w:bookmarkStart w:id="2" w:name="_Toc213923906"/>
-      <w:bookmarkStart w:id="3" w:name="_Toc219403900"/>
+      <w:bookmarkStart w:id="3" w:name="_Toc213923906"/>
+      <w:bookmarkStart w:id="4" w:name="_Toc219403900"/>
       <w:r>
         <w:t>Glossar</w:t>
       </w:r>
-      <w:bookmarkStart w:id="4" w:name="_GoBack"/>
-      <w:bookmarkEnd w:id="2"/>
       <w:bookmarkEnd w:id="3"/>
       <w:bookmarkEnd w:id="4"/>
     </w:p>
@@ -1016,11 +1099,11 @@
           </w:tcPr>
           <w:p>
             <w:r>
-              <w:t xml:space="preserve">Horizontaler und vertikaler </w:t>
+              <w:t xml:space="preserve">Horizontaler und </w:t>
             </w:r>
             <w:r>
               <w:lastRenderedPageBreak/>
-              <w:t>Markt</w:t>
+              <w:t>vertikaler Markt</w:t>
             </w:r>
           </w:p>
         </w:tc>
@@ -1031,7 +1114,11 @@
           <w:p>
             <w:r>
               <w:lastRenderedPageBreak/>
-              <w:t>Ein horizontaler Markt bietet unterschiedliche Dienstleistungen und Produkte an Unternehmen in unterschiedlichen Branchen an. Im Gegensatz</w:t>
+              <w:t xml:space="preserve">Ein horizontaler Markt bietet unterschiedliche Dienstleistungen und Produkte an Unternehmen in unterschiedlichen Branchen an. Im </w:t>
+            </w:r>
+            <w:r>
+              <w:lastRenderedPageBreak/>
+              <w:t>Gegensatz</w:t>
             </w:r>
             <w:proofErr w:type="gramStart"/>
             <w:r>
@@ -1042,11 +1129,7 @@
               <w:t xml:space="preserve"> vertikale Markt, bietet Dienstl</w:t>
             </w:r>
             <w:r>
-              <w:t xml:space="preserve">eistungen und Produkte </w:t>
-            </w:r>
-            <w:r>
-              <w:lastRenderedPageBreak/>
-              <w:t>auf einer</w:t>
+              <w:t>eistungen und Produkte auf einer</w:t>
             </w:r>
             <w:r>
               <w:t xml:space="preserve"> ganz bestimmten </w:t>

</xml_diff>